<commit_message>
Completed Powerpoint for CipherChat
</commit_message>
<xml_diff>
--- a/SWEN3004/CipherChat Software System Documentation.docx
+++ b/SWEN3004/CipherChat Software System Documentation.docx
@@ -10,6 +10,8 @@
           <w:sz w:val="52"/>
         </w:rPr>
       </w:pPr>
+      <w:bookmarkStart w:id="0" w:name="_GoBack"/>
+      <w:bookmarkEnd w:id="0"/>
       <w:r>
         <w:rPr>
           <w:rFonts w:ascii="Times New Roman" w:hAnsi="Times New Roman" w:cs="Times New Roman"/>
@@ -3659,8 +3661,6 @@
         </w:rPr>
         <w:t xml:space="preserve"> The following files were used by the project:</w:t>
       </w:r>
-      <w:bookmarkStart w:id="0" w:name="_GoBack"/>
-      <w:bookmarkEnd w:id="0"/>
     </w:p>
     <w:p>
       <w:pPr>
@@ -4430,6 +4430,24 @@
         </w:tc>
       </w:tr>
     </w:tbl>
+    <w:p>
+      <w:pPr>
+        <w:spacing w:line="240" w:lineRule="auto"/>
+        <w:rPr>
+          <w:rFonts w:ascii="Times New Roman" w:hAnsi="Times New Roman" w:cs="Times New Roman"/>
+          <w:sz w:val="24"/>
+        </w:rPr>
+      </w:pPr>
+    </w:p>
+    <w:p>
+      <w:pPr>
+        <w:spacing w:line="240" w:lineRule="auto"/>
+        <w:rPr>
+          <w:rFonts w:ascii="Times New Roman" w:hAnsi="Times New Roman" w:cs="Times New Roman"/>
+          <w:sz w:val="24"/>
+        </w:rPr>
+      </w:pPr>
+    </w:p>
     <w:p>
       <w:pPr>
         <w:spacing w:line="240" w:lineRule="auto"/>
@@ -5719,7 +5737,7 @@
 </file>
 
 <file path=customXml/itemProps1.xml><?xml version="1.0" encoding="utf-8"?>
-<ds:datastoreItem xmlns:ds="http://schemas.openxmlformats.org/officeDocument/2006/customXml" ds:itemID="{FB0ADE81-8B6A-48C4-A38D-30CEE4553956}">
+<ds:datastoreItem xmlns:ds="http://schemas.openxmlformats.org/officeDocument/2006/customXml" ds:itemID="{24269FBA-35B5-470B-AE7B-7326CE8C1B97}">
   <ds:schemaRefs>
     <ds:schemaRef ds:uri="http://schemas.openxmlformats.org/officeDocument/2006/bibliography"/>
   </ds:schemaRefs>

</xml_diff>

<commit_message>
minor changes to cipherchat
</commit_message>
<xml_diff>
--- a/SWEN3004/CipherChat Software System Documentation.docx
+++ b/SWEN3004/CipherChat Software System Documentation.docx
@@ -2177,15 +2177,15 @@
           <w:sz w:val="24"/>
           <w:szCs w:val="24"/>
         </w:rPr>
-        <w:t xml:space="preserve">The CipherChat server was written using the Express framework. </w:t>
-      </w:r>
-      <w:r>
-        <w:rPr>
-          <w:rFonts w:ascii="Times New Roman" w:hAnsi="Times New Roman" w:cs="Times New Roman"/>
-          <w:sz w:val="24"/>
-          <w:szCs w:val="24"/>
-        </w:rPr>
-        <w:t xml:space="preserve">By </w:t>
+        <w:t>The CipherChat server was writt</w:t>
+      </w:r>
+      <w:r>
+        <w:rPr>
+          <w:rFonts w:ascii="Times New Roman" w:hAnsi="Times New Roman" w:cs="Times New Roman"/>
+          <w:sz w:val="24"/>
+          <w:szCs w:val="24"/>
+        </w:rPr>
+        <w:t xml:space="preserve">en using the Express framework. </w:t>
       </w:r>
       <w:r>
         <w:rPr>
@@ -2313,7 +2313,15 @@
           <w:sz w:val="24"/>
           <w:szCs w:val="24"/>
         </w:rPr>
-        <w:t xml:space="preserve">in </w:t>
+        <w:t>the</w:t>
+      </w:r>
+      <w:r>
+        <w:rPr>
+          <w:rFonts w:ascii="Times New Roman" w:hAnsi="Times New Roman" w:cs="Times New Roman"/>
+          <w:sz w:val="24"/>
+          <w:szCs w:val="24"/>
+        </w:rPr>
+        <w:t xml:space="preserve"> </w:t>
       </w:r>
       <w:r>
         <w:rPr>
@@ -2380,31 +2388,7 @@
           <w:sz w:val="24"/>
           <w:szCs w:val="24"/>
         </w:rPr>
-        <w:t xml:space="preserve">These requests are subsequently pushed as a background tasked and handled </w:t>
-      </w:r>
-      <w:r>
-        <w:rPr>
-          <w:rFonts w:ascii="Times New Roman" w:hAnsi="Times New Roman" w:cs="Times New Roman"/>
-          <w:sz w:val="24"/>
-          <w:szCs w:val="24"/>
-        </w:rPr>
-        <w:t>(</w:t>
-      </w:r>
-      <w:r>
-        <w:rPr>
-          <w:rFonts w:ascii="Times New Roman" w:hAnsi="Times New Roman" w:cs="Times New Roman"/>
-          <w:sz w:val="24"/>
-          <w:szCs w:val="24"/>
-        </w:rPr>
-        <w:t>as mentioned earlier</w:t>
-      </w:r>
-      <w:r>
-        <w:rPr>
-          <w:rFonts w:ascii="Times New Roman" w:hAnsi="Times New Roman" w:cs="Times New Roman"/>
-          <w:sz w:val="24"/>
-          <w:szCs w:val="24"/>
-        </w:rPr>
-        <w:t>)</w:t>
+        <w:t>These requests are subsequently pushed as a background tasked and handled as mentioned earlier</w:t>
       </w:r>
       <w:r>
         <w:rPr>
@@ -6121,7 +6105,21 @@
           <w:rFonts w:ascii="Times New Roman" w:hAnsi="Times New Roman" w:cs="Times New Roman"/>
           <w:sz w:val="24"/>
         </w:rPr>
-        <w:t xml:space="preserve">ne possible solution is through the implementation of a </w:t>
+        <w:t>ne possible solution is t</w:t>
+      </w:r>
+      <w:r>
+        <w:rPr>
+          <w:rFonts w:ascii="Times New Roman" w:hAnsi="Times New Roman" w:cs="Times New Roman"/>
+          <w:sz w:val="24"/>
+        </w:rPr>
+        <w:t xml:space="preserve">hrough the implementation </w:t>
+      </w:r>
+      <w:r>
+        <w:rPr>
+          <w:rFonts w:ascii="Times New Roman" w:hAnsi="Times New Roman" w:cs="Times New Roman"/>
+          <w:sz w:val="24"/>
+        </w:rPr>
+        <w:t xml:space="preserve">of a </w:t>
       </w:r>
       <w:proofErr w:type="spellStart"/>
       <w:r>
@@ -6129,14 +6127,7 @@
           <w:rFonts w:ascii="Times New Roman" w:hAnsi="Times New Roman" w:cs="Times New Roman"/>
           <w:sz w:val="24"/>
         </w:rPr>
-        <w:t>b</w:t>
-      </w:r>
-      <w:r>
-        <w:rPr>
-          <w:rFonts w:ascii="Times New Roman" w:hAnsi="Times New Roman" w:cs="Times New Roman"/>
-          <w:sz w:val="24"/>
-        </w:rPr>
-        <w:t>lockchain</w:t>
+        <w:t>Blockchain</w:t>
       </w:r>
       <w:proofErr w:type="spellEnd"/>
       <w:r>
@@ -6144,7 +6135,94 @@
           <w:rFonts w:ascii="Times New Roman" w:hAnsi="Times New Roman" w:cs="Times New Roman"/>
           <w:sz w:val="24"/>
         </w:rPr>
+        <w:t xml:space="preserve"> or Tangle</w:t>
+      </w:r>
+      <w:r>
+        <w:rPr>
+          <w:rFonts w:ascii="Times New Roman" w:hAnsi="Times New Roman" w:cs="Times New Roman"/>
+          <w:sz w:val="24"/>
+        </w:rPr>
         <w:t>.</w:t>
+      </w:r>
+    </w:p>
+    <w:p>
+      <w:pPr>
+        <w:pStyle w:val="ListParagraph"/>
+        <w:numPr>
+          <w:ilvl w:val="0"/>
+          <w:numId w:val="3"/>
+        </w:numPr>
+        <w:spacing w:after="0" w:line="480" w:lineRule="auto"/>
+        <w:rPr>
+          <w:rFonts w:ascii="Times New Roman" w:hAnsi="Times New Roman" w:cs="Times New Roman"/>
+          <w:b/>
+          <w:sz w:val="24"/>
+        </w:rPr>
+      </w:pPr>
+      <w:r>
+        <w:rPr>
+          <w:rFonts w:ascii="Times New Roman" w:hAnsi="Times New Roman" w:cs="Times New Roman"/>
+          <w:b/>
+          <w:sz w:val="24"/>
+        </w:rPr>
+        <w:t xml:space="preserve">Migration to </w:t>
+      </w:r>
+      <w:proofErr w:type="spellStart"/>
+      <w:r>
+        <w:rPr>
+          <w:rFonts w:ascii="Times New Roman" w:hAnsi="Times New Roman" w:cs="Times New Roman"/>
+          <w:b/>
+          <w:sz w:val="24"/>
+        </w:rPr>
+        <w:t>TypeScript</w:t>
+      </w:r>
+      <w:proofErr w:type="spellEnd"/>
+    </w:p>
+    <w:p>
+      <w:pPr>
+        <w:spacing w:after="0" w:line="480" w:lineRule="auto"/>
+        <w:ind w:left="360"/>
+        <w:rPr>
+          <w:rFonts w:ascii="Times New Roman" w:hAnsi="Times New Roman" w:cs="Times New Roman"/>
+          <w:sz w:val="24"/>
+        </w:rPr>
+      </w:pPr>
+      <w:r>
+        <w:rPr>
+          <w:rFonts w:ascii="Times New Roman" w:hAnsi="Times New Roman" w:cs="Times New Roman"/>
+          <w:sz w:val="24"/>
+        </w:rPr>
+        <w:t xml:space="preserve">In non-typing languages such as JavaScript and Python, </w:t>
+      </w:r>
+      <w:r>
+        <w:rPr>
+          <w:rFonts w:ascii="Times New Roman" w:hAnsi="Times New Roman" w:cs="Times New Roman"/>
+          <w:sz w:val="24"/>
+        </w:rPr>
+        <w:t xml:space="preserve">it becomes harder </w:t>
+      </w:r>
+      <w:r>
+        <w:rPr>
+          <w:rFonts w:ascii="Times New Roman" w:hAnsi="Times New Roman" w:cs="Times New Roman"/>
+          <w:sz w:val="24"/>
+        </w:rPr>
+        <w:t>to debug errors, in other words more time is spend debugging when an error arises. Type</w:t>
+      </w:r>
+      <w:r>
+        <w:rPr>
+          <w:rFonts w:ascii="Times New Roman" w:hAnsi="Times New Roman" w:cs="Times New Roman"/>
+          <w:sz w:val="24"/>
+        </w:rPr>
+        <w:t>d</w:t>
+      </w:r>
+      <w:bookmarkStart w:id="6" w:name="_GoBack"/>
+      <w:bookmarkEnd w:id="6"/>
+      <w:r>
+        <w:rPr>
+          <w:rFonts w:ascii="Times New Roman" w:hAnsi="Times New Roman" w:cs="Times New Roman"/>
+          <w:sz w:val="24"/>
+        </w:rPr>
+        <w:t xml:space="preserve"> languages on the other hand such as Typescript and Java are specially designed for large applications thus they scale better than non-typed counterparts.</w:t>
       </w:r>
     </w:p>
     <w:p>
@@ -6168,15 +6246,13 @@
           <w:sz w:val="24"/>
         </w:rPr>
       </w:pPr>
-      <w:bookmarkStart w:id="6" w:name="_Toc9123217"/>
-      <w:bookmarkStart w:id="7" w:name="_GoBack"/>
+      <w:bookmarkStart w:id="7" w:name="_Toc9123217"/>
       <w:r>
         <w:lastRenderedPageBreak/>
         <w:t>Distribution of Tasks</w:t>
       </w:r>
-      <w:bookmarkEnd w:id="6"/>
-    </w:p>
-    <w:bookmarkEnd w:id="7"/>
+      <w:bookmarkEnd w:id="7"/>
+    </w:p>
     <w:p>
       <w:pPr>
         <w:spacing w:line="240" w:lineRule="auto"/>
@@ -6366,14 +6442,7 @@
                 <w:rFonts w:ascii="Times New Roman" w:hAnsi="Times New Roman" w:cs="Times New Roman"/>
                 <w:sz w:val="24"/>
               </w:rPr>
-              <w:t>23</w:t>
-            </w:r>
-            <w:r>
-              <w:rPr>
-                <w:rFonts w:ascii="Times New Roman" w:hAnsi="Times New Roman" w:cs="Times New Roman"/>
-                <w:sz w:val="24"/>
-              </w:rPr>
-              <w:t>.3</w:t>
+              <w:t>23.3</w:t>
             </w:r>
           </w:p>
         </w:tc>
@@ -6415,14 +6484,7 @@
                 <w:rFonts w:ascii="Times New Roman" w:hAnsi="Times New Roman" w:cs="Times New Roman"/>
                 <w:sz w:val="24"/>
               </w:rPr>
-              <w:t>23</w:t>
-            </w:r>
-            <w:r>
-              <w:rPr>
-                <w:rFonts w:ascii="Times New Roman" w:hAnsi="Times New Roman" w:cs="Times New Roman"/>
-                <w:sz w:val="24"/>
-              </w:rPr>
-              <w:t>.3</w:t>
+              <w:t>23.3</w:t>
             </w:r>
           </w:p>
         </w:tc>
@@ -6530,7 +6592,7 @@
             <w:rFonts w:ascii="Times New Roman" w:hAnsi="Times New Roman" w:cs="Times New Roman"/>
             <w:noProof/>
           </w:rPr>
-          <w:t>1</w:t>
+          <w:t>12</w:t>
         </w:r>
         <w:r>
           <w:rPr>
@@ -8104,7 +8166,7 @@
 </file>
 
 <file path=customXml/itemProps1.xml><?xml version="1.0" encoding="utf-8"?>
-<ds:datastoreItem xmlns:ds="http://schemas.openxmlformats.org/officeDocument/2006/customXml" ds:itemID="{D58D9C9D-249B-4FEA-BC63-F3855D275712}">
+<ds:datastoreItem xmlns:ds="http://schemas.openxmlformats.org/officeDocument/2006/customXml" ds:itemID="{89E387D3-F482-413E-B9B0-6F548739C70C}">
   <ds:schemaRefs>
     <ds:schemaRef ds:uri="http://schemas.openxmlformats.org/officeDocument/2006/bibliography"/>
   </ds:schemaRefs>

</xml_diff>